<commit_message>
[#8] ImplementaÃ§Ã£o do mÃ³dulo comum com entidades (Java 8)\n\n- Entidades compatÃ­veis com Java 8 e JPA 2.2\n- Principais alteraÃ§Ãµes:\n   SubstituiÃ§Ã£o de jakarta.persistence por javax.persistence\n   Uso de java.u til.Date em vez de LocalDateTime\n   RemoÃ§Ã£o de UUID generation em construtores\n   AdiÃ§Ã£o de callbacks @PrePersi st/@PreUpdate\n   AnotaÃ§Ã£o @JsonIgnore para evitar loops\n   Pom.xml ajustado para Java EE 7\n\n- Entidades impleme ntadas:\n   User (usuÃ¡rios)\n   PaymentMethod (mÃ©todos de pagamento)\n   Payment (transaÃ§Ãµes)\n   AuditLog (regis tros de auditoria)\n\n- ConfiguraÃ§Ã£o Maven:\n  * Hibernate Core 5.6.15.Final\n  * Jackson Databind 2.12.7.1\n  * JP A API 2.2
</commit_message>
<xml_diff>
--- a/documentacao/ms_payment_service_orquestrador_pagamento.docx
+++ b/documentacao/ms_payment_service_orquestrador_pagamento.docx
@@ -24,88 +24,137 @@
           <w:szCs w:val="36"/>
           <w:lang w:eastAsia="pt-BR"/>
         </w:rPr>
-        <w:t xml:space="preserve">Objetivo do </w:t>
-      </w:r>
-      <w:r>
-        <w:rPr>
-          <w:rFonts w:ascii="Courier New" w:eastAsia="Times New Roman" w:hAnsi="Courier New" w:cs="Courier New"/>
+        <w:t xml:space="preserve">Objetivo do Orquestrador de Pagamento </w:t>
+      </w:r>
+    </w:p>
+    <w:p>
+      <w:pPr>
+        <w:spacing w:before="100" w:beforeAutospacing="1" w:after="100" w:afterAutospacing="1" w:line="240" w:lineRule="auto"/>
+        <w:outlineLvl w:val="1"/>
+        <w:rPr>
+          <w:rFonts w:ascii="Times New Roman" w:eastAsia="Times New Roman" w:hAnsi="Times New Roman" w:cs="Times New Roman"/>
           <w:b/>
           <w:bCs/>
-          <w:sz w:val="20"/>
-          <w:szCs w:val="20"/>
-          <w:lang w:eastAsia="pt-BR"/>
-        </w:rPr>
-        <w:t>pagamento-system</w:t>
-      </w:r>
-    </w:p>
-    <w:p>
-      <w:pPr>
-        <w:spacing w:before="100" w:beforeAutospacing="1" w:after="100" w:afterAutospacing="1" w:line="240" w:lineRule="auto"/>
-        <w:rPr>
-          <w:rFonts w:ascii="Times New Roman" w:eastAsia="Times New Roman" w:hAnsi="Times New Roman" w:cs="Times New Roman"/>
-          <w:sz w:val="24"/>
-          <w:szCs w:val="24"/>
-          <w:lang w:eastAsia="pt-BR"/>
-        </w:rPr>
-      </w:pPr>
-      <w:r>
-        <w:rPr>
-          <w:rFonts w:ascii="Times New Roman" w:eastAsia="Times New Roman" w:hAnsi="Times New Roman" w:cs="Times New Roman"/>
-          <w:sz w:val="24"/>
-          <w:szCs w:val="24"/>
-          <w:lang w:eastAsia="pt-BR"/>
-        </w:rPr>
-        <w:t xml:space="preserve">O </w:t>
-      </w:r>
-      <w:proofErr w:type="spellStart"/>
+          <w:sz w:val="36"/>
+          <w:szCs w:val="36"/>
+          <w:lang w:eastAsia="pt-BR"/>
+        </w:rPr>
+      </w:pPr>
+      <w:proofErr w:type="gramStart"/>
       <w:r>
         <w:rPr>
           <w:rFonts w:ascii="Times New Roman" w:eastAsia="Times New Roman" w:hAnsi="Times New Roman" w:cs="Times New Roman"/>
           <w:b/>
           <w:bCs/>
-          <w:sz w:val="24"/>
-          <w:szCs w:val="24"/>
-          <w:lang w:eastAsia="pt-BR"/>
-        </w:rPr>
-        <w:t>microserviço</w:t>
-      </w:r>
-      <w:proofErr w:type="spellEnd"/>
+          <w:sz w:val="36"/>
+          <w:szCs w:val="36"/>
+          <w:lang w:eastAsia="pt-BR"/>
+        </w:rPr>
+        <w:t>pagamento</w:t>
+      </w:r>
+      <w:proofErr w:type="gramEnd"/>
       <w:r>
         <w:rPr>
           <w:rFonts w:ascii="Times New Roman" w:eastAsia="Times New Roman" w:hAnsi="Times New Roman" w:cs="Times New Roman"/>
           <w:b/>
           <w:bCs/>
-          <w:sz w:val="24"/>
-          <w:szCs w:val="24"/>
-          <w:lang w:eastAsia="pt-BR"/>
-        </w:rPr>
-        <w:t xml:space="preserve"> </w:t>
-      </w:r>
-      <w:r>
-        <w:rPr>
-          <w:rFonts w:ascii="Courier New" w:eastAsia="Times New Roman" w:hAnsi="Courier New" w:cs="Courier New"/>
+          <w:sz w:val="36"/>
+          <w:szCs w:val="36"/>
+          <w:lang w:eastAsia="pt-BR"/>
+        </w:rPr>
+        <w:t>-system\</w:t>
+      </w:r>
+      <w:proofErr w:type="spellStart"/>
+      <w:r>
+        <w:rPr>
+          <w:rFonts w:ascii="Times New Roman" w:eastAsia="Times New Roman" w:hAnsi="Times New Roman" w:cs="Times New Roman"/>
           <w:b/>
           <w:bCs/>
-          <w:sz w:val="20"/>
-          <w:szCs w:val="20"/>
-          <w:lang w:eastAsia="pt-BR"/>
-        </w:rPr>
-        <w:t>pagamento-system</w:t>
-      </w:r>
-      <w:r>
-        <w:rPr>
-          <w:rFonts w:ascii="Times New Roman" w:eastAsia="Times New Roman" w:hAnsi="Times New Roman" w:cs="Times New Roman"/>
-          <w:sz w:val="24"/>
-          <w:szCs w:val="24"/>
-          <w:lang w:eastAsia="pt-BR"/>
-        </w:rPr>
-        <w:t xml:space="preserve"> é o </w:t>
-      </w:r>
-      <w:r>
+          <w:sz w:val="36"/>
+          <w:szCs w:val="36"/>
+          <w:lang w:eastAsia="pt-BR"/>
+        </w:rPr>
+        <w:t>payment-service</w:t>
+      </w:r>
+      <w:proofErr w:type="spellEnd"/>
+    </w:p>
+    <w:p>
+      <w:pPr>
+        <w:spacing w:before="100" w:beforeAutospacing="1" w:after="100" w:afterAutospacing="1" w:line="240" w:lineRule="auto"/>
+        <w:outlineLvl w:val="1"/>
         <w:rPr>
           <w:rFonts w:ascii="Times New Roman" w:eastAsia="Times New Roman" w:hAnsi="Times New Roman" w:cs="Times New Roman"/>
           <w:b/>
           <w:bCs/>
+          <w:color w:val="FF0000"/>
+          <w:sz w:val="36"/>
+          <w:szCs w:val="36"/>
+          <w:lang w:eastAsia="pt-BR"/>
+        </w:rPr>
+      </w:pPr>
+      <w:proofErr w:type="spellStart"/>
+      <w:proofErr w:type="gramStart"/>
+      <w:r>
+        <w:rPr>
+          <w:rFonts w:ascii="Times New Roman" w:eastAsia="Times New Roman" w:hAnsi="Times New Roman" w:cs="Times New Roman"/>
+          <w:b/>
+          <w:bCs/>
+          <w:color w:val="FF0000"/>
+          <w:sz w:val="36"/>
+          <w:szCs w:val="36"/>
+          <w:lang w:eastAsia="pt-BR"/>
+        </w:rPr>
+        <w:t>payment</w:t>
+      </w:r>
+      <w:proofErr w:type="gramEnd"/>
+      <w:r>
+        <w:rPr>
+          <w:rFonts w:ascii="Times New Roman" w:eastAsia="Times New Roman" w:hAnsi="Times New Roman" w:cs="Times New Roman"/>
+          <w:b/>
+          <w:bCs/>
+          <w:color w:val="FF0000"/>
+          <w:sz w:val="36"/>
+          <w:szCs w:val="36"/>
+          <w:lang w:eastAsia="pt-BR"/>
+        </w:rPr>
+        <w:t>-service</w:t>
+      </w:r>
+      <w:proofErr w:type="spellEnd"/>
+    </w:p>
+    <w:p>
+      <w:pPr>
+        <w:spacing w:before="100" w:beforeAutospacing="1" w:after="100" w:afterAutospacing="1" w:line="240" w:lineRule="auto"/>
+        <w:rPr>
+          <w:rFonts w:ascii="Times New Roman" w:eastAsia="Times New Roman" w:hAnsi="Times New Roman" w:cs="Times New Roman"/>
+          <w:sz w:val="24"/>
+          <w:szCs w:val="24"/>
+          <w:lang w:eastAsia="pt-BR"/>
+        </w:rPr>
+      </w:pPr>
+      <w:bookmarkStart w:id="0" w:name="_GoBack"/>
+      <w:r>
+        <w:rPr>
+          <w:rFonts w:ascii="Times New Roman" w:eastAsia="Times New Roman" w:hAnsi="Times New Roman" w:cs="Times New Roman"/>
+          <w:sz w:val="24"/>
+          <w:szCs w:val="24"/>
+          <w:lang w:eastAsia="pt-BR"/>
+        </w:rPr>
+        <w:t xml:space="preserve">Este Micro Serviço </w:t>
+      </w:r>
+      <w:r>
+        <w:rPr>
+          <w:rFonts w:ascii="Times New Roman" w:eastAsia="Times New Roman" w:hAnsi="Times New Roman" w:cs="Times New Roman"/>
+          <w:sz w:val="24"/>
+          <w:szCs w:val="24"/>
+          <w:lang w:eastAsia="pt-BR"/>
+        </w:rPr>
+        <w:t xml:space="preserve">é o </w:t>
+      </w:r>
+      <w:r>
+        <w:rPr>
+          <w:rFonts w:ascii="Times New Roman" w:eastAsia="Times New Roman" w:hAnsi="Times New Roman" w:cs="Times New Roman"/>
+          <w:b/>
+          <w:bCs/>
           <w:sz w:val="24"/>
           <w:szCs w:val="24"/>
           <w:lang w:eastAsia="pt-BR"/>
@@ -119,7 +168,34 @@
           <w:szCs w:val="24"/>
           <w:lang w:eastAsia="pt-BR"/>
         </w:rPr>
-        <w:t xml:space="preserve"> da </w:t>
+        <w:t xml:space="preserve"> da su</w:t>
+      </w:r>
+      <w:r>
+        <w:rPr>
+          <w:rFonts w:ascii="Times New Roman" w:eastAsia="Times New Roman" w:hAnsi="Times New Roman" w:cs="Times New Roman"/>
+          <w:sz w:val="24"/>
+          <w:szCs w:val="24"/>
+          <w:lang w:eastAsia="pt-BR"/>
+        </w:rPr>
+        <w:t>a</w:t>
+      </w:r>
+      <w:r>
+        <w:rPr>
+          <w:rFonts w:ascii="Times New Roman" w:eastAsia="Times New Roman" w:hAnsi="Times New Roman" w:cs="Times New Roman"/>
+          <w:sz w:val="24"/>
+          <w:szCs w:val="24"/>
+          <w:lang w:eastAsia="pt-BR"/>
+        </w:rPr>
+        <w:t xml:space="preserve"> a</w:t>
+      </w:r>
+      <w:r>
+        <w:rPr>
+          <w:rFonts w:ascii="Times New Roman" w:eastAsia="Times New Roman" w:hAnsi="Times New Roman" w:cs="Times New Roman"/>
+          <w:sz w:val="24"/>
+          <w:szCs w:val="24"/>
+          <w:lang w:eastAsia="pt-BR"/>
+        </w:rPr>
+        <w:t xml:space="preserve">rquitetura de </w:t>
       </w:r>
       <w:proofErr w:type="spellStart"/>
       <w:r>
@@ -129,16 +205,7 @@
           <w:szCs w:val="24"/>
           <w:lang w:eastAsia="pt-BR"/>
         </w:rPr>
-        <w:t>su</w:t>
-      </w:r>
-      <w:r>
-        <w:rPr>
-          <w:rFonts w:ascii="Times New Roman" w:eastAsia="Times New Roman" w:hAnsi="Times New Roman" w:cs="Times New Roman"/>
-          <w:sz w:val="24"/>
-          <w:szCs w:val="24"/>
-          <w:lang w:eastAsia="pt-BR"/>
-        </w:rPr>
-        <w:t>arquitetura</w:t>
+        <w:t>microserviços</w:t>
       </w:r>
       <w:proofErr w:type="spellEnd"/>
       <w:r>
@@ -148,27 +215,27 @@
           <w:szCs w:val="24"/>
           <w:lang w:eastAsia="pt-BR"/>
         </w:rPr>
-        <w:t xml:space="preserve"> de </w:t>
-      </w:r>
-      <w:proofErr w:type="spellStart"/>
-      <w:r>
-        <w:rPr>
-          <w:rFonts w:ascii="Times New Roman" w:eastAsia="Times New Roman" w:hAnsi="Times New Roman" w:cs="Times New Roman"/>
-          <w:sz w:val="24"/>
-          <w:szCs w:val="24"/>
-          <w:lang w:eastAsia="pt-BR"/>
-        </w:rPr>
-        <w:t>microserviços</w:t>
-      </w:r>
-      <w:proofErr w:type="spellEnd"/>
-      <w:r>
-        <w:rPr>
-          <w:rFonts w:ascii="Times New Roman" w:eastAsia="Times New Roman" w:hAnsi="Times New Roman" w:cs="Times New Roman"/>
-          <w:sz w:val="24"/>
-          <w:szCs w:val="24"/>
-          <w:lang w:eastAsia="pt-BR"/>
-        </w:rPr>
-        <w:t xml:space="preserve">. Ele </w:t>
+        <w:t xml:space="preserve">. </w:t>
+      </w:r>
+    </w:p>
+    <w:p>
+      <w:pPr>
+        <w:spacing w:before="100" w:beforeAutospacing="1" w:after="100" w:afterAutospacing="1" w:line="240" w:lineRule="auto"/>
+        <w:rPr>
+          <w:rFonts w:ascii="Times New Roman" w:eastAsia="Times New Roman" w:hAnsi="Times New Roman" w:cs="Times New Roman"/>
+          <w:sz w:val="24"/>
+          <w:szCs w:val="24"/>
+          <w:lang w:eastAsia="pt-BR"/>
+        </w:rPr>
+      </w:pPr>
+      <w:r>
+        <w:rPr>
+          <w:rFonts w:ascii="Times New Roman" w:eastAsia="Times New Roman" w:hAnsi="Times New Roman" w:cs="Times New Roman"/>
+          <w:sz w:val="24"/>
+          <w:szCs w:val="24"/>
+          <w:lang w:eastAsia="pt-BR"/>
+        </w:rPr>
+        <w:t xml:space="preserve">Ele </w:t>
       </w:r>
       <w:r>
         <w:rPr>
@@ -1488,6 +1555,7 @@
                 <w:szCs w:val="20"/>
                 <w:lang w:eastAsia="pt-BR"/>
               </w:rPr>
+              <w:lastRenderedPageBreak/>
               <w:t>boleto</w:t>
             </w:r>
             <w:proofErr w:type="gramEnd"/>
@@ -1794,7 +1862,6 @@
                 <w:szCs w:val="20"/>
                 <w:lang w:eastAsia="pt-BR"/>
               </w:rPr>
-              <w:lastRenderedPageBreak/>
               <w:t>gateway</w:t>
             </w:r>
             <w:proofErr w:type="gramEnd"/>
@@ -1928,6 +1995,7 @@
       </w:tr>
     </w:tbl>
     <w:p/>
+    <w:bookmarkEnd w:id="0"/>
     <w:p>
       <w:pPr>
         <w:tabs>
@@ -1956,14 +2024,25 @@
           <w:lang w:val="en-US" w:eastAsia="pt-BR"/>
         </w:rPr>
       </w:pPr>
-      <w:r>
-        <w:rPr>
-          <w:rFonts w:ascii="Courier New" w:eastAsia="Times New Roman" w:hAnsi="Courier New" w:cs="Courier New"/>
-          <w:sz w:val="20"/>
-          <w:szCs w:val="20"/>
-          <w:lang w:val="en-US" w:eastAsia="pt-BR"/>
-        </w:rPr>
-        <w:t>payment-service/</w:t>
+      <w:proofErr w:type="gramStart"/>
+      <w:r>
+        <w:rPr>
+          <w:rFonts w:ascii="Courier New" w:eastAsia="Times New Roman" w:hAnsi="Courier New" w:cs="Courier New"/>
+          <w:sz w:val="20"/>
+          <w:szCs w:val="20"/>
+          <w:lang w:val="en-US" w:eastAsia="pt-BR"/>
+        </w:rPr>
+        <w:t>payment-service</w:t>
+      </w:r>
+      <w:proofErr w:type="gramEnd"/>
+      <w:r>
+        <w:rPr>
+          <w:rFonts w:ascii="Courier New" w:eastAsia="Times New Roman" w:hAnsi="Courier New" w:cs="Courier New"/>
+          <w:sz w:val="20"/>
+          <w:szCs w:val="20"/>
+          <w:lang w:val="en-US" w:eastAsia="pt-BR"/>
+        </w:rPr>
+        <w:t>/</w:t>
       </w:r>
     </w:p>
     <w:p>
@@ -2947,10 +3026,7 @@
       </w:r>
       <w:proofErr w:type="spellEnd"/>
     </w:p>
-    <w:p>
-      <w:bookmarkStart w:id="0" w:name="_GoBack"/>
-      <w:bookmarkEnd w:id="0"/>
-    </w:p>
+    <w:p/>
     <w:p>
       <w:pPr>
         <w:shd w:val="clear" w:color="auto" w:fill="1E1E1E"/>

</xml_diff>